<commit_message>
adding personnal script, POC OK
</commit_message>
<xml_diff>
--- a/Approach.docx
+++ b/Approach.docx
@@ -21,6 +21,12 @@
           <w:lang w:val="fr-FR"/>
         </w:rPr>
       </w:pPr>
+      <w:r>
+        <w:rPr>
+          <w:lang w:val="fr-FR"/>
+        </w:rPr>
+        <w:t>9 leds per headlights</w:t>
+      </w:r>
     </w:p>
     <w:p>
       <w:pPr>

</xml_diff>